<commit_message>
Generate report for INO
</commit_message>
<xml_diff>
--- a/Country Reports/INO-Recent-Economic-Developments.docx
+++ b/Country Reports/INO-Recent-Economic-Developments.docx
@@ -15,7 +15,7 @@
         <w:pStyle w:val="Heading1"/>
       </w:pPr>
       <w:r>
-        <w:t>GDP growth in 2019 decreased</w:t>
+        <w:t>GDP growth in 2019 rose</w:t>
       </w:r>
     </w:p>
     <w:p>
@@ -23,25 +23,13 @@
         <w:jc w:val="both"/>
       </w:pPr>
       <w:r>
-        <w:t>GDP growth decreased from 5.2% in 2018 to 5.0% in 2019. On the demand side, private consumption, accounting for 57.9% of GDP, contributed the most with 2.9 percentage points (pp).</w:t>
+        <w:t>GDP growth rose by 5.0% year-on-year (yoy) in 2019.</w:t>
       </w:r>
       <w:r>
-        <w:t xml:space="preserve"> Net exports added 1.5pp.</w:t>
+        <w:t xml:space="preserve"> On the demand side, private consumption (57.9% of GDP) contributed the most to growth, with 2.9 percentage points (pp).</w:t>
       </w:r>
       <w:r>
-        <w:t xml:space="preserve"> Gross capital formation shared 0.8pp.</w:t>
-      </w:r>
-      <w:r>
-        <w:t xml:space="preserve"> Government expenditure shared 0.3pp.</w:t>
-      </w:r>
-      <w:r>
-        <w:t xml:space="preserve"> On the supply side, services, accounting for 44.2% of GDP, contributed the most with 2.8pp.</w:t>
-      </w:r>
-      <w:r>
-        <w:t xml:space="preserve"> Industry (including construction) added 1.5pp.</w:t>
-      </w:r>
-      <w:r>
-        <w:t xml:space="preserve"> Agriculture shared 0.5pp.</w:t>
+        <w:t xml:space="preserve"> On the supply side, services (44.2% of GDP) contributed the most to growth, with 2.8pp.</w:t>
       </w:r>
     </w:p>
     <w:p>
@@ -88,7 +76,7 @@
         <w:pStyle w:val="Heading2"/>
       </w:pPr>
       <w:r>
-        <w:t>Private consumption achieved largest gain on the demand side</w:t>
+        <w:t>Private consumption jumped the fastest on the demand side</w:t>
       </w:r>
     </w:p>
     <w:p>
@@ -96,16 +84,16 @@
         <w:jc w:val="both"/>
       </w:pPr>
       <w:r>
-        <w:t>Private consumption jumped by the biggest margin at 5.2% annual growth.</w:t>
+        <w:t>Private consumption jumped by the largest margin (5.2%).</w:t>
       </w:r>
       <w:r>
-        <w:t xml:space="preserve"> Government expenditure increased by 3.2%.</w:t>
+        <w:t xml:space="preserve"> Government expenditure grew by 3.2%.</w:t>
       </w:r>
       <w:r>
         <w:t xml:space="preserve"> Gross capital formation grew by 2.4%.</w:t>
       </w:r>
       <w:r>
-        <w:t xml:space="preserve"> On the other hand, net exports declined by 50.4%.</w:t>
+        <w:t xml:space="preserve"> On the other hand, net exports contracted by 50.4%.</w:t>
       </w:r>
     </w:p>
     <w:p>
@@ -113,7 +101,7 @@
         <w:pStyle w:val="Heading2"/>
       </w:pPr>
       <w:r>
-        <w:t>On the supply side, growth in services accelerated the fastest</w:t>
+        <w:t>On the supply side, services picked up the fastest</w:t>
       </w:r>
     </w:p>
     <w:p>
@@ -121,10 +109,10 @@
         <w:jc w:val="both"/>
       </w:pPr>
       <w:r>
-        <w:t>Services picked up by the largest edge at 6.4% annual growth.</w:t>
+        <w:t>Services picked up the most rapidly (6.4%).</w:t>
       </w:r>
       <w:r>
-        <w:t xml:space="preserve"> Industry (including construction) expanded by 3.8%.</w:t>
+        <w:t xml:space="preserve"> Industry (including construction) picked up by 3.8%.</w:t>
       </w:r>
       <w:r>
         <w:t xml:space="preserve"> Agriculture picked up by 3.6%.</w:t>
@@ -135,7 +123,7 @@
         <w:pStyle w:val="Heading2"/>
       </w:pPr>
       <w:r>
-        <w:t>Unemployment declined; inflation declined</w:t>
+        <w:t>Unemployment improved; inflation declined</w:t>
       </w:r>
     </w:p>
     <w:p>
@@ -143,46 +131,13 @@
         <w:jc w:val="both"/>
       </w:pPr>
       <w:r>
-        <w:t>Unemployment rate declined from 4.4% in 2018 to 3.6% in 2019. Consequently, inflation declined from 3.2% to 3.0%. At the end of the year, the central bank set the policy rate at 3.0%.</w:t>
+        <w:t>Unemployment improved from 4.4% in 2018 to 3.6% in 2019,</w:t>
       </w:r>
-    </w:p>
-    <w:p>
-      <w:pPr>
-        <w:jc w:val="center"/>
-      </w:pPr>
       <w:r>
-        <w:drawing>
-          <wp:inline xmlns:a="http://schemas.openxmlformats.org/drawingml/2006/main" xmlns:pic="http://schemas.openxmlformats.org/drawingml/2006/picture">
-            <wp:extent cx="5040000" cy="2520000"/>
-            <wp:docPr id="2" name="Picture 2"/>
-            <wp:cNvGraphicFramePr>
-              <a:graphicFrameLocks noChangeAspect="1"/>
-            </wp:cNvGraphicFramePr>
-            <a:graphic>
-              <a:graphicData uri="http://schemas.openxmlformats.org/drawingml/2006/picture">
-                <pic:pic>
-                  <pic:nvPicPr>
-                    <pic:cNvPr id="0" name="INO_unemployment_inflation.png"/>
-                    <pic:cNvPicPr/>
-                  </pic:nvPicPr>
-                  <pic:blipFill>
-                    <a:blip r:embed="rId10"/>
-                    <a:stretch>
-                      <a:fillRect/>
-                    </a:stretch>
-                  </pic:blipFill>
-                  <pic:spPr>
-                    <a:xfrm>
-                      <a:off x="0" y="0"/>
-                      <a:ext cx="5040000" cy="2520000"/>
-                    </a:xfrm>
-                    <a:prstGeom prst="rect"/>
-                  </pic:spPr>
-                </pic:pic>
-              </a:graphicData>
-            </a:graphic>
-          </wp:inline>
-        </w:drawing>
+        <w:t xml:space="preserve"> while inflation declined from 3.2% to 3.0%.</w:t>
+      </w:r>
+      <w:r>
+        <w:t xml:space="preserve"> At the end of 2020, the central bank set the policy rate at 3.8%.</w:t>
       </w:r>
     </w:p>
     <w:p>
@@ -190,7 +145,7 @@
         <w:pStyle w:val="Heading2"/>
       </w:pPr>
       <w:r>
-        <w:t>Current account balance posted a deficit</w:t>
+        <w:t>Current account balance deficit</w:t>
       </w:r>
     </w:p>
     <w:p>
@@ -198,7 +153,10 @@
         <w:jc w:val="both"/>
       </w:pPr>
       <w:r>
-        <w:t>Current account balance (CAB) recorded a deficit at 2.7% of GDP in 2019. Net trade in goods and services reached USD -4.2 billion. In 2018, CAB posted a deficit at 2.9% of GDP.</w:t>
+        <w:t>The current account balance (CAB) recorded a deficit at 2.7% of GDP in 2019,</w:t>
+      </w:r>
+      <w:r>
+        <w:t xml:space="preserve"> compared to 2.9% in 2018.</w:t>
       </w:r>
     </w:p>
     <w:p>
@@ -206,7 +164,10 @@
         <w:jc w:val="both"/>
       </w:pPr>
       <w:r>
-        <w:t>China is the country's top export destination accounting for 16.7% of total exports in 2019. Other major exports partners include USA (10.6%), Japan (9.5%), Singapore (7.7%), and India (7.1%). Top export commodities are mineral fuels, mineral oils and products of their distillation; bituminous substances; mineral waxes, accounting for 20.8% of total exports.</w:t>
+        <w:t>China is the top export destination (16.7% of exports in 2019). Other major exports partners include USA (10.7%), Japan (9.5%), and Singapore (7.7%).</w:t>
+      </w:r>
+      <w:r>
+        <w:t xml:space="preserve"> Top export products are mineral fuels, mineral oils and products of their distillation; bituminous substances; mineral waxes (20.3% of exports).</w:t>
       </w:r>
     </w:p>
     <w:p>
@@ -214,7 +175,10 @@
         <w:jc w:val="both"/>
       </w:pPr>
       <w:r>
-        <w:t>For imports, top imports origin in 2019 is China (26.3% of total imports), followed by Singapore (10.1%), Japan (9.2%), USA (5.5%),  and Thailand (5.5%). Major import commodities are nuclear reactors, boilers, machinery and mechanical appliances; parts thereof, accounting for 15.7% of total imports.</w:t>
+        <w:t>Top imports origins are China (26.2%), Singapore (10.3%), Japan (9.1%), and Thailand (5.5%).</w:t>
+      </w:r>
+      <w:r>
+        <w:t xml:space="preserve"> Major import commodities are nuclear reactors, boilers, machinery and mechanical appliances; parts thereof(15.7% of imports).</w:t>
       </w:r>
     </w:p>
     <w:p>
@@ -222,7 +186,7 @@
         <w:pStyle w:val="Heading1"/>
       </w:pPr>
       <w:r>
-        <w:t>Output contracted in Q3 2020</w:t>
+        <w:t>Output contracted in Q4 2020</w:t>
       </w:r>
     </w:p>
     <w:p>
@@ -230,13 +194,13 @@
         <w:jc w:val="both"/>
       </w:pPr>
       <w:r>
-        <w:t>Output plunged by 3.5% year-on-year in Q3 of 2020. Growth in overall economic activity improved from a contraction of 5.3% in the previous quarter. Net exports picked up by the biggest margin at 73.4% annual growth.</w:t>
+        <w:t>Output plunged by 2.2% yoy in Q4 2020</w:t>
       </w:r>
       <w:r>
-        <w:t xml:space="preserve"> Government expenditure grew by 10.0%.</w:t>
+        <w:t xml:space="preserve"> (-3.5% in the previous quarter).</w:t>
       </w:r>
       <w:r>
-        <w:t xml:space="preserve"> On the other hand, gross capital formation, private consumption, as well as  household consumption, decreased by 10.8%, 4.0%, and 4.0%, respectively.</w:t>
+        <w:t xml:space="preserve"> Exports contracted by the largest margin at -7.3% yoy.</w:t>
       </w:r>
     </w:p>
     <w:p>
@@ -244,7 +208,7 @@
         <w:pStyle w:val="Heading2"/>
       </w:pPr>
       <w:r>
-        <w:t>Consumer confidence up</w:t>
+        <w:t>Leading indicators</w:t>
       </w:r>
     </w:p>
     <w:p>
@@ -252,7 +216,10 @@
         <w:jc w:val="both"/>
       </w:pPr>
       <w:r>
-        <w:t>Meanwhile, consumer confidence index was in the positive territory at 79.0 points in Q4 of 2020. Confidence declined from 83.4 points in the previous quarter. Expectations of consumers about the general economic situation in the next 12 months turned optimistic at 106.6 points from 112.6 points over the same period, reflecting worsened consumer sentiments.</w:t>
+        <w:t>Consumer confidence index was in the pessimistic territory at 90.3 in Q4 (86.3 in Q3).</w:t>
+      </w:r>
+      <w:r>
+        <w:t xml:space="preserve"> Retail sales shrank by 20.7% yoy in December (-12.1% yoy in November).</w:t>
       </w:r>
     </w:p>
     <w:p>
@@ -260,7 +227,7 @@
         <w:pStyle w:val="Heading2"/>
       </w:pPr>
       <w:r>
-        <w:t>Industrial output expanded</w:t>
+        <w:t>Inflation decreased</w:t>
       </w:r>
     </w:p>
     <w:p>
@@ -268,15 +235,18 @@
         <w:jc w:val="both"/>
       </w:pPr>
       <w:r>
-        <w:t>Manufacturing expanded by 2.0% year-on-year in February, an increase from 0.6% growth in the previous month.</w:t>
+        <w:t>Inflation stabilized to 1.6% yoy in January (1.7% yoy in December).</w:t>
+      </w:r>
+      <w:r>
+        <w:t xml:space="preserve"> Meanwhile, the central bank increased the policy rate to 4.0% in February (3.8% in January).</w:t>
       </w:r>
     </w:p>
     <w:p>
       <w:pPr>
-        <w:pStyle w:val="Heading2"/>
+        <w:pStyle w:val="Heading1"/>
       </w:pPr>
       <w:r>
-        <w:t>Inflation slowed down</w:t>
+        <w:t>Outlook favorable this year</w:t>
       </w:r>
     </w:p>
     <w:p>
@@ -284,39 +254,13 @@
         <w:jc w:val="both"/>
       </w:pPr>
       <w:r>
-        <w:t>Overall inflation slowed down to -1.6% year-on-year in October from -1.4% in the previous month.</w:t>
+        <w:t>As of January 2021, Consensus Economics panelists project economic growth ending at 4.4% in 2021</w:t>
       </w:r>
-    </w:p>
-    <w:p>
-      <w:pPr>
-        <w:jc w:val="both"/>
-      </w:pPr>
       <w:r>
-        <w:t>Indonesia's central bank kept the official policy rate to 1.75% in November from the same in October.</w:t>
+        <w:t>, while in 2022, the panelists foresee growth at 5.4%.</w:t>
       </w:r>
-    </w:p>
-    <w:p>
-      <w:pPr>
-        <w:pStyle w:val="Heading1"/>
-      </w:pPr>
       <w:r>
-        <w:t>Outlook tilted downwards this year</w:t>
-      </w:r>
-    </w:p>
-    <w:p>
-      <w:pPr>
-        <w:jc w:val="both"/>
-      </w:pPr>
-      <w:r>
-        <w:t>On November 2020, Consensus Economics panelists project Indonesia's economic growth ending in 2020 at -2.0%. In 2021, the panelists foresee growth at 4.7%. Over the same period, consumption is expected to grow by -2.6% and 4.6%, while investment is projected to grow by -5.1% and 5.8%. Industrial production is seen to grow by -3.0% and 3.7%.</w:t>
-      </w:r>
-    </w:p>
-    <w:p>
-      <w:pPr>
-        <w:jc w:val="both"/>
-      </w:pPr>
-      <w:r>
-        <w:t>Meanwhile, Consensus Economics panelists foresee inflation averaging in 2020 at 2.0%. In 2021, the panelists project inflation at 2.3%.</w:t>
+        <w:t xml:space="preserve"> Over the same period, consumption is expected to change by 4.1% and 5.6%, while investment is projected to change by 4.8% and 6.3%. Industrial production is seen to change by 3.9% and 4.3%. Finally, Consensus Economics foresee inflation at 2.3% in 2021 and 3.1% in 2022.</w:t>
       </w:r>
     </w:p>
     <w:p>
@@ -328,7 +272,7 @@
           <w:i/>
           <w:sz w:val="20"/>
         </w:rPr>
-        <w:t>Sources: Consensus Economics, The World Bank, UN Comtrade, Haver Analytics, and National Sources. Accessed 05 December 2020.</w:t>
+        <w:t>Sources: Consensus Economics, The World Bank, UN Comtrade, Haver Analytics, and National Sources. Accessed 06 February 2021.</w:t>
       </w:r>
     </w:p>
     <w:sectPr>

</xml_diff>